<commit_message>
update to Chromium 97.0.4692.36
</commit_message>
<xml_diff>
--- a/chrome/test/data/safe_browsing/documents/doc_mislabelled_as_docx.docx
+++ b/chrome/test/data/safe_browsing/documents/doc_mislabelled_as_docx.docx
@@ -10,44 +10,44 @@
         <a:sysClr val="window" lastClr="FFFFFF"/>
       </a:lt1>
       <a:dk2>
-        <a:srgbClr val="1F497D"/>
+        <a:srgbClr val="44546A"/>
       </a:dk2>
       <a:lt2>
-        <a:srgbClr val="EEECE1"/>
+        <a:srgbClr val="E7E6E6"/>
       </a:lt2>
       <a:accent1>
-        <a:srgbClr val="4F81BD"/>
+        <a:srgbClr val="4472C4"/>
       </a:accent1>
       <a:accent2>
-        <a:srgbClr val="C0504D"/>
+        <a:srgbClr val="ED7D31"/>
       </a:accent2>
       <a:accent3>
-        <a:srgbClr val="9BBB59"/>
+        <a:srgbClr val="A5A5A5"/>
       </a:accent3>
       <a:accent4>
-        <a:srgbClr val="8064A2"/>
+        <a:srgbClr val="FFC000"/>
       </a:accent4>
       <a:accent5>
-        <a:srgbClr val="4BACC6"/>
+        <a:srgbClr val="5B9BD5"/>
       </a:accent5>
       <a:accent6>
-        <a:srgbClr val="F79646"/>
+        <a:srgbClr val="70AD47"/>
       </a:accent6>
       <a:hlink>
-        <a:srgbClr val="0000FF"/>
+        <a:srgbClr val="0563C1"/>
       </a:hlink>
       <a:folHlink>
-        <a:srgbClr val="800080"/>
+        <a:srgbClr val="954F72"/>
       </a:folHlink>
     </a:clrScheme>
     <a:fontScheme name="Office">
       <a:majorFont>
-        <a:latin typeface="Cambria"/>
+        <a:latin typeface="Calibri Light" panose="020F0302020204030204"/>
         <a:ea typeface=""/>
         <a:cs typeface=""/>
-        <a:font script="Jpan" typeface="ＭＳ ゴシック"/>
+        <a:font script="Jpan" typeface="游ゴシック Light"/>
         <a:font script="Hang" typeface="맑은 고딕"/>
-        <a:font script="Hans" typeface="宋体"/>
+        <a:font script="Hans" typeface="等线 Light"/>
         <a:font script="Hant" typeface="新細明體"/>
         <a:font script="Arab" typeface="Times New Roman"/>
         <a:font script="Hebr" typeface="Times New Roman"/>
@@ -74,14 +74,32 @@
         <a:font script="Mong" typeface="Mongolian Baiti"/>
         <a:font script="Viet" typeface="Times New Roman"/>
         <a:font script="Uigh" typeface="Microsoft Uighur"/>
+        <a:font script="Geor" typeface="Sylfaen"/>
+        <a:font script="Armn" typeface="Arial"/>
+        <a:font script="Bugi" typeface="Leelawadee UI"/>
+        <a:font script="Bopo" typeface="Microsoft JhengHei"/>
+        <a:font script="Java" typeface="Javanese Text"/>
+        <a:font script="Lisu" typeface="Segoe UI"/>
+        <a:font script="Mymr" typeface="Myanmar Text"/>
+        <a:font script="Nkoo" typeface="Ebrima"/>
+        <a:font script="Olck" typeface="Nirmala UI"/>
+        <a:font script="Osma" typeface="Ebrima"/>
+        <a:font script="Phag" typeface="Phagspa"/>
+        <a:font script="Syrn" typeface="Estrangelo Edessa"/>
+        <a:font script="Syrj" typeface="Estrangelo Edessa"/>
+        <a:font script="Syre" typeface="Estrangelo Edessa"/>
+        <a:font script="Sora" typeface="Nirmala UI"/>
+        <a:font script="Tale" typeface="Microsoft Tai Le"/>
+        <a:font script="Talu" typeface="Microsoft New Tai Lue"/>
+        <a:font script="Tfng" typeface="Ebrima"/>
       </a:majorFont>
       <a:minorFont>
-        <a:latin typeface="Calibri"/>
+        <a:latin typeface="Calibri" panose="020F0502020204030204"/>
         <a:ea typeface=""/>
         <a:cs typeface=""/>
-        <a:font script="Jpan" typeface="ＭＳ 明朝"/>
+        <a:font script="Jpan" typeface="游明朝"/>
         <a:font script="Hang" typeface="맑은 고딕"/>
-        <a:font script="Hans" typeface="宋体"/>
+        <a:font script="Hans" typeface="等线"/>
         <a:font script="Hant" typeface="新細明體"/>
         <a:font script="Arab" typeface="Arial"/>
         <a:font script="Hebr" typeface="Arial"/>
@@ -108,6 +126,24 @@
         <a:font script="Mong" typeface="Mongolian Baiti"/>
         <a:font script="Viet" typeface="Arial"/>
         <a:font script="Uigh" typeface="Microsoft Uighur"/>
+        <a:font script="Geor" typeface="Sylfaen"/>
+        <a:font script="Armn" typeface="Arial"/>
+        <a:font script="Bugi" typeface="Leelawadee UI"/>
+        <a:font script="Bopo" typeface="Microsoft JhengHei"/>
+        <a:font script="Java" typeface="Javanese Text"/>
+        <a:font script="Lisu" typeface="Segoe UI"/>
+        <a:font script="Mymr" typeface="Myanmar Text"/>
+        <a:font script="Nkoo" typeface="Ebrima"/>
+        <a:font script="Olck" typeface="Nirmala UI"/>
+        <a:font script="Osma" typeface="Ebrima"/>
+        <a:font script="Phag" typeface="Phagspa"/>
+        <a:font script="Syrn" typeface="Estrangelo Edessa"/>
+        <a:font script="Syrj" typeface="Estrangelo Edessa"/>
+        <a:font script="Syre" typeface="Estrangelo Edessa"/>
+        <a:font script="Sora" typeface="Nirmala UI"/>
+        <a:font script="Tale" typeface="Microsoft Tai Le"/>
+        <a:font script="Talu" typeface="Microsoft New Tai Lue"/>
+        <a:font script="Tfng" typeface="Ebrima"/>
       </a:minorFont>
     </a:fontScheme>
     <a:fmtScheme name="Office">
@@ -119,160 +155,131 @@
           <a:gsLst>
             <a:gs pos="0">
               <a:schemeClr val="phClr">
-                <a:tint val="50000"/>
-                <a:satMod val="300000"/>
-              </a:schemeClr>
-            </a:gs>
-            <a:gs pos="35000">
-              <a:schemeClr val="phClr">
-                <a:tint val="37000"/>
-                <a:satMod val="300000"/>
+                <a:lumMod val="110000"/>
+                <a:satMod val="105000"/>
+                <a:tint val="67000"/>
+              </a:schemeClr>
+            </a:gs>
+            <a:gs pos="50000">
+              <a:schemeClr val="phClr">
+                <a:lumMod val="105000"/>
+                <a:satMod val="103000"/>
+                <a:tint val="73000"/>
               </a:schemeClr>
             </a:gs>
             <a:gs pos="100000">
               <a:schemeClr val="phClr">
-                <a:tint val="15000"/>
-                <a:satMod val="350000"/>
+                <a:lumMod val="105000"/>
+                <a:satMod val="109000"/>
+                <a:tint val="81000"/>
               </a:schemeClr>
             </a:gs>
           </a:gsLst>
-          <a:lin ang="16200000" scaled="1"/>
+          <a:lin ang="5400000" scaled="0"/>
         </a:gradFill>
         <a:gradFill rotWithShape="1">
           <a:gsLst>
             <a:gs pos="0">
               <a:schemeClr val="phClr">
-                <a:shade val="51000"/>
-                <a:satMod val="130000"/>
-              </a:schemeClr>
-            </a:gs>
-            <a:gs pos="80000">
-              <a:schemeClr val="phClr">
-                <a:shade val="93000"/>
-                <a:satMod val="130000"/>
+                <a:satMod val="103000"/>
+                <a:lumMod val="102000"/>
+                <a:tint val="94000"/>
+              </a:schemeClr>
+            </a:gs>
+            <a:gs pos="50000">
+              <a:schemeClr val="phClr">
+                <a:satMod val="110000"/>
+                <a:lumMod val="100000"/>
+                <a:shade val="100000"/>
               </a:schemeClr>
             </a:gs>
             <a:gs pos="100000">
               <a:schemeClr val="phClr">
-                <a:shade val="94000"/>
-                <a:satMod val="135000"/>
+                <a:lumMod val="99000"/>
+                <a:satMod val="120000"/>
+                <a:shade val="78000"/>
               </a:schemeClr>
             </a:gs>
           </a:gsLst>
-          <a:lin ang="16200000" scaled="0"/>
+          <a:lin ang="5400000" scaled="0"/>
         </a:gradFill>
       </a:fillStyleLst>
       <a:lnStyleLst>
-        <a:ln w="9525" cap="flat" cmpd="sng" algn="ctr">
-          <a:solidFill>
-            <a:schemeClr val="phClr">
-              <a:shade val="95000"/>
-              <a:satMod val="105000"/>
-            </a:schemeClr>
-          </a:solidFill>
-          <a:prstDash val="solid"/>
-        </a:ln>
-        <a:ln w="25400" cap="flat" cmpd="sng" algn="ctr">
+        <a:ln w="6350" cap="flat" cmpd="sng" algn="ctr">
           <a:solidFill>
             <a:schemeClr val="phClr"/>
           </a:solidFill>
           <a:prstDash val="solid"/>
+          <a:miter lim="800000"/>
         </a:ln>
-        <a:ln w="38100" cap="flat" cmpd="sng" algn="ctr">
+        <a:ln w="12700" cap="flat" cmpd="sng" algn="ctr">
           <a:solidFill>
             <a:schemeClr val="phClr"/>
           </a:solidFill>
           <a:prstDash val="solid"/>
+          <a:miter lim="800000"/>
+        </a:ln>
+        <a:ln w="19050" cap="flat" cmpd="sng" algn="ctr">
+          <a:solidFill>
+            <a:schemeClr val="phClr"/>
+          </a:solidFill>
+          <a:prstDash val="solid"/>
+          <a:miter lim="800000"/>
         </a:ln>
       </a:lnStyleLst>
       <a:effectStyleLst>
         <a:effectStyle>
+          <a:effectLst/>
+        </a:effectStyle>
+        <a:effectStyle>
+          <a:effectLst/>
+        </a:effectStyle>
+        <a:effectStyle>
           <a:effectLst>
-            <a:outerShdw blurRad="40000" dist="20000" dir="5400000" rotWithShape="0">
+            <a:outerShdw blurRad="57150" dist="19050" dir="5400000" algn="ctr" rotWithShape="0">
               <a:srgbClr val="000000">
-                <a:alpha val="38000"/>
+                <a:alpha val="63000"/>
               </a:srgbClr>
             </a:outerShdw>
           </a:effectLst>
-        </a:effectStyle>
-        <a:effectStyle>
-          <a:effectLst>
-            <a:outerShdw blurRad="40000" dist="23000" dir="5400000" rotWithShape="0">
-              <a:srgbClr val="000000">
-                <a:alpha val="35000"/>
-              </a:srgbClr>
-            </a:outerShdw>
-          </a:effectLst>
-        </a:effectStyle>
-        <a:effectStyle>
-          <a:effectLst>
-            <a:outerShdw blurRad="40000" dist="23000" dir="5400000" rotWithShape="0">
-              <a:srgbClr val="000000">
-                <a:alpha val="35000"/>
-              </a:srgbClr>
-            </a:outerShdw>
-          </a:effectLst>
-          <a:scene3d>
-            <a:camera prst="orthographicFront">
-              <a:rot lat="0" lon="0" rev="0"/>
-            </a:camera>
-            <a:lightRig rig="threePt" dir="t">
-              <a:rot lat="0" lon="0" rev="1200000"/>
-            </a:lightRig>
-          </a:scene3d>
-          <a:sp3d>
-            <a:bevelT w="63500" h="25400"/>
-          </a:sp3d>
         </a:effectStyle>
       </a:effectStyleLst>
       <a:bgFillStyleLst>
         <a:solidFill>
           <a:schemeClr val="phClr"/>
         </a:solidFill>
+        <a:solidFill>
+          <a:schemeClr val="phClr">
+            <a:tint val="95000"/>
+            <a:satMod val="170000"/>
+          </a:schemeClr>
+        </a:solidFill>
         <a:gradFill rotWithShape="1">
           <a:gsLst>
             <a:gs pos="0">
               <a:schemeClr val="phClr">
-                <a:tint val="40000"/>
-                <a:satMod val="350000"/>
-              </a:schemeClr>
-            </a:gs>
-            <a:gs pos="40000">
-              <a:schemeClr val="phClr">
-                <a:tint val="45000"/>
-                <a:shade val="99000"/>
-                <a:satMod val="350000"/>
+                <a:tint val="93000"/>
+                <a:satMod val="150000"/>
+                <a:shade val="98000"/>
+                <a:lumMod val="102000"/>
+              </a:schemeClr>
+            </a:gs>
+            <a:gs pos="50000">
+              <a:schemeClr val="phClr">
+                <a:tint val="98000"/>
+                <a:satMod val="130000"/>
+                <a:shade val="90000"/>
+                <a:lumMod val="103000"/>
               </a:schemeClr>
             </a:gs>
             <a:gs pos="100000">
               <a:schemeClr val="phClr">
-                <a:shade val="20000"/>
-                <a:satMod val="255000"/>
+                <a:shade val="63000"/>
+                <a:satMod val="120000"/>
               </a:schemeClr>
             </a:gs>
           </a:gsLst>
-          <a:path path="circle">
-            <a:fillToRect l="50000" t="-80000" r="50000" b="180000"/>
-          </a:path>
-        </a:gradFill>
-        <a:gradFill rotWithShape="1">
-          <a:gsLst>
-            <a:gs pos="0">
-              <a:schemeClr val="phClr">
-                <a:tint val="80000"/>
-                <a:satMod val="300000"/>
-              </a:schemeClr>
-            </a:gs>
-            <a:gs pos="100000">
-              <a:schemeClr val="phClr">
-                <a:shade val="30000"/>
-                <a:satMod val="200000"/>
-              </a:schemeClr>
-            </a:gs>
-          </a:gsLst>
-          <a:path path="circle">
-            <a:fillToRect l="50000" t="50000" r="50000" b="50000"/>
-          </a:path>
+          <a:lin ang="5400000" scaled="0"/>
         </a:gradFill>
       </a:bgFillStyleLst>
     </a:fmtScheme>

</xml_diff>

<commit_message>
update to Chromium 96.0.4664.110
</commit_message>
<xml_diff>
--- a/chrome/test/data/safe_browsing/documents/doc_mislabelled_as_docx.docx
+++ b/chrome/test/data/safe_browsing/documents/doc_mislabelled_as_docx.docx
@@ -10,44 +10,44 @@
         <a:sysClr val="window" lastClr="FFFFFF"/>
       </a:lt1>
       <a:dk2>
-        <a:srgbClr val="1F497D"/>
+        <a:srgbClr val="44546A"/>
       </a:dk2>
       <a:lt2>
-        <a:srgbClr val="EEECE1"/>
+        <a:srgbClr val="E7E6E6"/>
       </a:lt2>
       <a:accent1>
-        <a:srgbClr val="4F81BD"/>
+        <a:srgbClr val="4472C4"/>
       </a:accent1>
       <a:accent2>
-        <a:srgbClr val="C0504D"/>
+        <a:srgbClr val="ED7D31"/>
       </a:accent2>
       <a:accent3>
-        <a:srgbClr val="9BBB59"/>
+        <a:srgbClr val="A5A5A5"/>
       </a:accent3>
       <a:accent4>
-        <a:srgbClr val="8064A2"/>
+        <a:srgbClr val="FFC000"/>
       </a:accent4>
       <a:accent5>
-        <a:srgbClr val="4BACC6"/>
+        <a:srgbClr val="5B9BD5"/>
       </a:accent5>
       <a:accent6>
-        <a:srgbClr val="F79646"/>
+        <a:srgbClr val="70AD47"/>
       </a:accent6>
       <a:hlink>
-        <a:srgbClr val="0000FF"/>
+        <a:srgbClr val="0563C1"/>
       </a:hlink>
       <a:folHlink>
-        <a:srgbClr val="800080"/>
+        <a:srgbClr val="954F72"/>
       </a:folHlink>
     </a:clrScheme>
     <a:fontScheme name="Office">
       <a:majorFont>
-        <a:latin typeface="Cambria"/>
+        <a:latin typeface="Calibri Light" panose="020F0302020204030204"/>
         <a:ea typeface=""/>
         <a:cs typeface=""/>
-        <a:font script="Jpan" typeface="ＭＳ ゴシック"/>
+        <a:font script="Jpan" typeface="游ゴシック Light"/>
         <a:font script="Hang" typeface="맑은 고딕"/>
-        <a:font script="Hans" typeface="宋体"/>
+        <a:font script="Hans" typeface="等线 Light"/>
         <a:font script="Hant" typeface="新細明體"/>
         <a:font script="Arab" typeface="Times New Roman"/>
         <a:font script="Hebr" typeface="Times New Roman"/>
@@ -74,14 +74,32 @@
         <a:font script="Mong" typeface="Mongolian Baiti"/>
         <a:font script="Viet" typeface="Times New Roman"/>
         <a:font script="Uigh" typeface="Microsoft Uighur"/>
+        <a:font script="Geor" typeface="Sylfaen"/>
+        <a:font script="Armn" typeface="Arial"/>
+        <a:font script="Bugi" typeface="Leelawadee UI"/>
+        <a:font script="Bopo" typeface="Microsoft JhengHei"/>
+        <a:font script="Java" typeface="Javanese Text"/>
+        <a:font script="Lisu" typeface="Segoe UI"/>
+        <a:font script="Mymr" typeface="Myanmar Text"/>
+        <a:font script="Nkoo" typeface="Ebrima"/>
+        <a:font script="Olck" typeface="Nirmala UI"/>
+        <a:font script="Osma" typeface="Ebrima"/>
+        <a:font script="Phag" typeface="Phagspa"/>
+        <a:font script="Syrn" typeface="Estrangelo Edessa"/>
+        <a:font script="Syrj" typeface="Estrangelo Edessa"/>
+        <a:font script="Syre" typeface="Estrangelo Edessa"/>
+        <a:font script="Sora" typeface="Nirmala UI"/>
+        <a:font script="Tale" typeface="Microsoft Tai Le"/>
+        <a:font script="Talu" typeface="Microsoft New Tai Lue"/>
+        <a:font script="Tfng" typeface="Ebrima"/>
       </a:majorFont>
       <a:minorFont>
-        <a:latin typeface="Calibri"/>
+        <a:latin typeface="Calibri" panose="020F0502020204030204"/>
         <a:ea typeface=""/>
         <a:cs typeface=""/>
-        <a:font script="Jpan" typeface="ＭＳ 明朝"/>
+        <a:font script="Jpan" typeface="游明朝"/>
         <a:font script="Hang" typeface="맑은 고딕"/>
-        <a:font script="Hans" typeface="宋体"/>
+        <a:font script="Hans" typeface="等线"/>
         <a:font script="Hant" typeface="新細明體"/>
         <a:font script="Arab" typeface="Arial"/>
         <a:font script="Hebr" typeface="Arial"/>
@@ -108,6 +126,24 @@
         <a:font script="Mong" typeface="Mongolian Baiti"/>
         <a:font script="Viet" typeface="Arial"/>
         <a:font script="Uigh" typeface="Microsoft Uighur"/>
+        <a:font script="Geor" typeface="Sylfaen"/>
+        <a:font script="Armn" typeface="Arial"/>
+        <a:font script="Bugi" typeface="Leelawadee UI"/>
+        <a:font script="Bopo" typeface="Microsoft JhengHei"/>
+        <a:font script="Java" typeface="Javanese Text"/>
+        <a:font script="Lisu" typeface="Segoe UI"/>
+        <a:font script="Mymr" typeface="Myanmar Text"/>
+        <a:font script="Nkoo" typeface="Ebrima"/>
+        <a:font script="Olck" typeface="Nirmala UI"/>
+        <a:font script="Osma" typeface="Ebrima"/>
+        <a:font script="Phag" typeface="Phagspa"/>
+        <a:font script="Syrn" typeface="Estrangelo Edessa"/>
+        <a:font script="Syrj" typeface="Estrangelo Edessa"/>
+        <a:font script="Syre" typeface="Estrangelo Edessa"/>
+        <a:font script="Sora" typeface="Nirmala UI"/>
+        <a:font script="Tale" typeface="Microsoft Tai Le"/>
+        <a:font script="Talu" typeface="Microsoft New Tai Lue"/>
+        <a:font script="Tfng" typeface="Ebrima"/>
       </a:minorFont>
     </a:fontScheme>
     <a:fmtScheme name="Office">
@@ -119,160 +155,131 @@
           <a:gsLst>
             <a:gs pos="0">
               <a:schemeClr val="phClr">
-                <a:tint val="50000"/>
-                <a:satMod val="300000"/>
-              </a:schemeClr>
-            </a:gs>
-            <a:gs pos="35000">
-              <a:schemeClr val="phClr">
-                <a:tint val="37000"/>
-                <a:satMod val="300000"/>
+                <a:lumMod val="110000"/>
+                <a:satMod val="105000"/>
+                <a:tint val="67000"/>
+              </a:schemeClr>
+            </a:gs>
+            <a:gs pos="50000">
+              <a:schemeClr val="phClr">
+                <a:lumMod val="105000"/>
+                <a:satMod val="103000"/>
+                <a:tint val="73000"/>
               </a:schemeClr>
             </a:gs>
             <a:gs pos="100000">
               <a:schemeClr val="phClr">
-                <a:tint val="15000"/>
-                <a:satMod val="350000"/>
+                <a:lumMod val="105000"/>
+                <a:satMod val="109000"/>
+                <a:tint val="81000"/>
               </a:schemeClr>
             </a:gs>
           </a:gsLst>
-          <a:lin ang="16200000" scaled="1"/>
+          <a:lin ang="5400000" scaled="0"/>
         </a:gradFill>
         <a:gradFill rotWithShape="1">
           <a:gsLst>
             <a:gs pos="0">
               <a:schemeClr val="phClr">
-                <a:shade val="51000"/>
-                <a:satMod val="130000"/>
-              </a:schemeClr>
-            </a:gs>
-            <a:gs pos="80000">
-              <a:schemeClr val="phClr">
-                <a:shade val="93000"/>
-                <a:satMod val="130000"/>
+                <a:satMod val="103000"/>
+                <a:lumMod val="102000"/>
+                <a:tint val="94000"/>
+              </a:schemeClr>
+            </a:gs>
+            <a:gs pos="50000">
+              <a:schemeClr val="phClr">
+                <a:satMod val="110000"/>
+                <a:lumMod val="100000"/>
+                <a:shade val="100000"/>
               </a:schemeClr>
             </a:gs>
             <a:gs pos="100000">
               <a:schemeClr val="phClr">
-                <a:shade val="94000"/>
-                <a:satMod val="135000"/>
+                <a:lumMod val="99000"/>
+                <a:satMod val="120000"/>
+                <a:shade val="78000"/>
               </a:schemeClr>
             </a:gs>
           </a:gsLst>
-          <a:lin ang="16200000" scaled="0"/>
+          <a:lin ang="5400000" scaled="0"/>
         </a:gradFill>
       </a:fillStyleLst>
       <a:lnStyleLst>
-        <a:ln w="9525" cap="flat" cmpd="sng" algn="ctr">
-          <a:solidFill>
-            <a:schemeClr val="phClr">
-              <a:shade val="95000"/>
-              <a:satMod val="105000"/>
-            </a:schemeClr>
-          </a:solidFill>
-          <a:prstDash val="solid"/>
-        </a:ln>
-        <a:ln w="25400" cap="flat" cmpd="sng" algn="ctr">
+        <a:ln w="6350" cap="flat" cmpd="sng" algn="ctr">
           <a:solidFill>
             <a:schemeClr val="phClr"/>
           </a:solidFill>
           <a:prstDash val="solid"/>
+          <a:miter lim="800000"/>
         </a:ln>
-        <a:ln w="38100" cap="flat" cmpd="sng" algn="ctr">
+        <a:ln w="12700" cap="flat" cmpd="sng" algn="ctr">
           <a:solidFill>
             <a:schemeClr val="phClr"/>
           </a:solidFill>
           <a:prstDash val="solid"/>
+          <a:miter lim="800000"/>
+        </a:ln>
+        <a:ln w="19050" cap="flat" cmpd="sng" algn="ctr">
+          <a:solidFill>
+            <a:schemeClr val="phClr"/>
+          </a:solidFill>
+          <a:prstDash val="solid"/>
+          <a:miter lim="800000"/>
         </a:ln>
       </a:lnStyleLst>
       <a:effectStyleLst>
         <a:effectStyle>
+          <a:effectLst/>
+        </a:effectStyle>
+        <a:effectStyle>
+          <a:effectLst/>
+        </a:effectStyle>
+        <a:effectStyle>
           <a:effectLst>
-            <a:outerShdw blurRad="40000" dist="20000" dir="5400000" rotWithShape="0">
+            <a:outerShdw blurRad="57150" dist="19050" dir="5400000" algn="ctr" rotWithShape="0">
               <a:srgbClr val="000000">
-                <a:alpha val="38000"/>
+                <a:alpha val="63000"/>
               </a:srgbClr>
             </a:outerShdw>
           </a:effectLst>
-        </a:effectStyle>
-        <a:effectStyle>
-          <a:effectLst>
-            <a:outerShdw blurRad="40000" dist="23000" dir="5400000" rotWithShape="0">
-              <a:srgbClr val="000000">
-                <a:alpha val="35000"/>
-              </a:srgbClr>
-            </a:outerShdw>
-          </a:effectLst>
-        </a:effectStyle>
-        <a:effectStyle>
-          <a:effectLst>
-            <a:outerShdw blurRad="40000" dist="23000" dir="5400000" rotWithShape="0">
-              <a:srgbClr val="000000">
-                <a:alpha val="35000"/>
-              </a:srgbClr>
-            </a:outerShdw>
-          </a:effectLst>
-          <a:scene3d>
-            <a:camera prst="orthographicFront">
-              <a:rot lat="0" lon="0" rev="0"/>
-            </a:camera>
-            <a:lightRig rig="threePt" dir="t">
-              <a:rot lat="0" lon="0" rev="1200000"/>
-            </a:lightRig>
-          </a:scene3d>
-          <a:sp3d>
-            <a:bevelT w="63500" h="25400"/>
-          </a:sp3d>
         </a:effectStyle>
       </a:effectStyleLst>
       <a:bgFillStyleLst>
         <a:solidFill>
           <a:schemeClr val="phClr"/>
         </a:solidFill>
+        <a:solidFill>
+          <a:schemeClr val="phClr">
+            <a:tint val="95000"/>
+            <a:satMod val="170000"/>
+          </a:schemeClr>
+        </a:solidFill>
         <a:gradFill rotWithShape="1">
           <a:gsLst>
             <a:gs pos="0">
               <a:schemeClr val="phClr">
-                <a:tint val="40000"/>
-                <a:satMod val="350000"/>
-              </a:schemeClr>
-            </a:gs>
-            <a:gs pos="40000">
-              <a:schemeClr val="phClr">
-                <a:tint val="45000"/>
-                <a:shade val="99000"/>
-                <a:satMod val="350000"/>
+                <a:tint val="93000"/>
+                <a:satMod val="150000"/>
+                <a:shade val="98000"/>
+                <a:lumMod val="102000"/>
+              </a:schemeClr>
+            </a:gs>
+            <a:gs pos="50000">
+              <a:schemeClr val="phClr">
+                <a:tint val="98000"/>
+                <a:satMod val="130000"/>
+                <a:shade val="90000"/>
+                <a:lumMod val="103000"/>
               </a:schemeClr>
             </a:gs>
             <a:gs pos="100000">
               <a:schemeClr val="phClr">
-                <a:shade val="20000"/>
-                <a:satMod val="255000"/>
+                <a:shade val="63000"/>
+                <a:satMod val="120000"/>
               </a:schemeClr>
             </a:gs>
           </a:gsLst>
-          <a:path path="circle">
-            <a:fillToRect l="50000" t="-80000" r="50000" b="180000"/>
-          </a:path>
-        </a:gradFill>
-        <a:gradFill rotWithShape="1">
-          <a:gsLst>
-            <a:gs pos="0">
-              <a:schemeClr val="phClr">
-                <a:tint val="80000"/>
-                <a:satMod val="300000"/>
-              </a:schemeClr>
-            </a:gs>
-            <a:gs pos="100000">
-              <a:schemeClr val="phClr">
-                <a:shade val="30000"/>
-                <a:satMod val="200000"/>
-              </a:schemeClr>
-            </a:gs>
-          </a:gsLst>
-          <a:path path="circle">
-            <a:fillToRect l="50000" t="50000" r="50000" b="50000"/>
-          </a:path>
+          <a:lin ang="5400000" scaled="0"/>
         </a:gradFill>
       </a:bgFillStyleLst>
     </a:fmtScheme>

</xml_diff>